<commit_message>
Added changes to Readme.docx
</commit_message>
<xml_diff>
--- a/Readme.docx
+++ b/Readme.docx
@@ -107,67 +107,115 @@
         <w:rPr>
           <w:rFonts w:ascii="Arial" w:hAnsi="Arial" w:cs="Arial"/>
         </w:rPr>
-        <w:t xml:space="preserve"> Log4net, Microsoft exception </w:t>
+        <w:t xml:space="preserve"> Log4net, Microsoft exception data</w:t>
+      </w:r>
+      <w:r>
+        <w:rPr>
+          <w:rFonts w:ascii="Arial" w:hAnsi="Arial" w:cs="Arial"/>
+        </w:rPr>
+        <w:t xml:space="preserve"> </w:t>
+      </w:r>
+      <w:r>
+        <w:rPr>
+          <w:rFonts w:ascii="Arial" w:hAnsi="Arial" w:cs="Arial"/>
+        </w:rPr>
+        <w:t xml:space="preserve">blocks. Libraries are included in </w:t>
       </w:r>
       <w:proofErr w:type="spellStart"/>
       <w:r>
         <w:rPr>
           <w:rFonts w:ascii="Arial" w:hAnsi="Arial" w:cs="Arial"/>
         </w:rPr>
-        <w:t>datablocks</w:t>
+        <w:t>checkin</w:t>
       </w:r>
       <w:proofErr w:type="spellEnd"/>
       <w:r>
         <w:rPr>
           <w:rFonts w:ascii="Arial" w:hAnsi="Arial" w:cs="Arial"/>
         </w:rPr>
-        <w:t xml:space="preserve">. Libraries are included in </w:t>
+        <w:t xml:space="preserve"> (3rdPartyDLL folder)</w:t>
+      </w:r>
+    </w:p>
+    <w:p>
+      <w:pPr>
+        <w:rPr>
+          <w:rFonts w:ascii="Arial" w:hAnsi="Arial" w:cs="Arial"/>
+        </w:rPr>
+      </w:pPr>
+      <w:r>
+        <w:rPr>
+          <w:rFonts w:ascii="Arial" w:hAnsi="Arial" w:cs="Arial"/>
+        </w:rPr>
+        <w:t>All projects in this application employ version 4.5 or higher of the .NET framework.</w:t>
+      </w:r>
+    </w:p>
+    <w:p>
+      <w:pPr>
+        <w:rPr>
+          <w:rFonts w:ascii="Arial" w:hAnsi="Arial" w:cs="Arial"/>
+        </w:rPr>
+      </w:pPr>
+    </w:p>
+    <w:p>
+      <w:pPr>
+        <w:rPr>
+          <w:rFonts w:ascii="Arial" w:hAnsi="Arial" w:cs="Arial"/>
+          <w:b/>
+        </w:rPr>
+      </w:pPr>
+      <w:r>
+        <w:rPr>
+          <w:rFonts w:ascii="Arial" w:hAnsi="Arial" w:cs="Arial"/>
+          <w:b/>
+        </w:rPr>
+        <w:t>Running the App</w:t>
+      </w:r>
+    </w:p>
+    <w:p>
+      <w:pPr>
+        <w:rPr>
+          <w:rFonts w:ascii="Arial" w:hAnsi="Arial" w:cs="Arial"/>
+        </w:rPr>
+      </w:pPr>
+      <w:r>
+        <w:rPr>
+          <w:rFonts w:ascii="Arial" w:hAnsi="Arial" w:cs="Arial"/>
+        </w:rPr>
+        <w:t>When the console gives multiple input options, the actions available can be selected by entering the letter or number surrounded in brackets and pressing enter.</w:t>
+      </w:r>
+      <w:r>
+        <w:rPr>
+          <w:rFonts w:ascii="Arial" w:hAnsi="Arial" w:cs="Arial"/>
+        </w:rPr>
+        <w:t xml:space="preserve"> All the data is </w:t>
       </w:r>
       <w:proofErr w:type="spellStart"/>
       <w:r>
         <w:rPr>
           <w:rFonts w:ascii="Arial" w:hAnsi="Arial" w:cs="Arial"/>
         </w:rPr>
-        <w:t>checkin</w:t>
+        <w:t>checkedin</w:t>
       </w:r>
       <w:proofErr w:type="spellEnd"/>
       <w:r>
         <w:rPr>
           <w:rFonts w:ascii="Arial" w:hAnsi="Arial" w:cs="Arial"/>
         </w:rPr>
-        <w:t xml:space="preserve"> (3rdPartyDLL folder)</w:t>
-      </w:r>
-    </w:p>
-    <w:p>
-      <w:pPr>
-        <w:rPr>
-          <w:rFonts w:ascii="Arial" w:hAnsi="Arial" w:cs="Arial"/>
-        </w:rPr>
-      </w:pPr>
-    </w:p>
-    <w:p>
-      <w:pPr>
-        <w:rPr>
-          <w:rFonts w:ascii="Arial" w:hAnsi="Arial" w:cs="Arial"/>
-        </w:rPr>
-      </w:pPr>
-      <w:r>
-        <w:rPr>
-          <w:rFonts w:ascii="Arial" w:hAnsi="Arial" w:cs="Arial"/>
-        </w:rPr>
-        <w:t>All projects in this application employ version 4.</w:t>
-      </w:r>
-      <w:r>
-        <w:rPr>
-          <w:rFonts w:ascii="Arial" w:hAnsi="Arial" w:cs="Arial"/>
-        </w:rPr>
-        <w:t>5 or higher</w:t>
-      </w:r>
-      <w:r>
-        <w:rPr>
-          <w:rFonts w:ascii="Arial" w:hAnsi="Arial" w:cs="Arial"/>
-        </w:rPr>
-        <w:t xml:space="preserve"> of the .NET framework.</w:t>
+        <w:t xml:space="preserve"> to the </w:t>
+      </w:r>
+      <w:proofErr w:type="spellStart"/>
+      <w:r>
+        <w:rPr>
+          <w:rFonts w:ascii="Arial" w:hAnsi="Arial" w:cs="Arial"/>
+        </w:rPr>
+        <w:t>Github</w:t>
+      </w:r>
+      <w:proofErr w:type="spellEnd"/>
+      <w:r>
+        <w:rPr>
+          <w:rFonts w:ascii="Arial" w:hAnsi="Arial" w:cs="Arial"/>
+        </w:rPr>
+        <w:t xml:space="preserve"> including user, login, product, promotions etc.</w:t>
       </w:r>
     </w:p>
     <w:p>
@@ -189,62 +237,148 @@
           <w:rFonts w:ascii="Arial" w:hAnsi="Arial" w:cs="Arial"/>
           <w:b/>
         </w:rPr>
-        <w:t>Running the App</w:t>
-      </w:r>
-    </w:p>
-    <w:p>
-      <w:pPr>
-        <w:rPr>
-          <w:rFonts w:ascii="Arial" w:hAnsi="Arial" w:cs="Arial"/>
-        </w:rPr>
-      </w:pPr>
-      <w:r>
-        <w:rPr>
-          <w:rFonts w:ascii="Arial" w:hAnsi="Arial" w:cs="Arial"/>
-        </w:rPr>
-        <w:t>When the console gives multiple input options, the actions available can be selected by entering the letter or number surrounded in brackets and pressing enter.</w:t>
-      </w:r>
-      <w:r>
-        <w:rPr>
-          <w:rFonts w:ascii="Arial" w:hAnsi="Arial" w:cs="Arial"/>
-        </w:rPr>
-        <w:t xml:space="preserve"> All the data is </w:t>
-      </w:r>
-      <w:proofErr w:type="spellStart"/>
-      <w:r>
-        <w:rPr>
-          <w:rFonts w:ascii="Arial" w:hAnsi="Arial" w:cs="Arial"/>
-        </w:rPr>
-        <w:t>checkedin</w:t>
-      </w:r>
-      <w:proofErr w:type="spellEnd"/>
-      <w:r>
-        <w:rPr>
-          <w:rFonts w:ascii="Arial" w:hAnsi="Arial" w:cs="Arial"/>
-        </w:rPr>
-        <w:t xml:space="preserve"> to the </w:t>
-      </w:r>
-      <w:proofErr w:type="spellStart"/>
-      <w:r>
-        <w:rPr>
-          <w:rFonts w:ascii="Arial" w:hAnsi="Arial" w:cs="Arial"/>
-        </w:rPr>
-        <w:t>Github</w:t>
-      </w:r>
-      <w:proofErr w:type="spellEnd"/>
-      <w:r>
-        <w:rPr>
-          <w:rFonts w:ascii="Arial" w:hAnsi="Arial" w:cs="Arial"/>
-        </w:rPr>
-        <w:t xml:space="preserve"> including user, login, product, promotions etc.</w:t>
-      </w:r>
-    </w:p>
-    <w:p>
-      <w:pPr>
-        <w:rPr>
-          <w:rFonts w:ascii="Arial" w:hAnsi="Arial" w:cs="Arial"/>
-        </w:rPr>
-      </w:pPr>
+        <w:t>Assumptions Made</w:t>
+      </w:r>
+    </w:p>
+    <w:p>
+      <w:pPr>
+        <w:rPr>
+          <w:rFonts w:ascii="Arial" w:hAnsi="Arial" w:cs="Arial"/>
+        </w:rPr>
+      </w:pPr>
+      <w:r>
+        <w:rPr>
+          <w:rFonts w:ascii="Arial" w:hAnsi="Arial" w:cs="Arial"/>
+        </w:rPr>
+        <w:t>A grocery item cannot have more than one promotion assoc</w:t>
+      </w:r>
+      <w:r>
+        <w:rPr>
+          <w:rFonts w:ascii="Arial" w:hAnsi="Arial" w:cs="Arial"/>
+        </w:rPr>
+        <w:t>iated with it at any given time.</w:t>
+      </w:r>
+    </w:p>
+    <w:p>
+      <w:pPr>
+        <w:rPr>
+          <w:rFonts w:ascii="Arial" w:hAnsi="Arial" w:cs="Arial"/>
+        </w:rPr>
+      </w:pPr>
+      <w:r>
+        <w:rPr>
+          <w:rFonts w:ascii="Arial" w:hAnsi="Arial" w:cs="Arial"/>
+        </w:rPr>
+        <w:t>A grocery item is checked out as unit price. System doesn’t support weight, grouping of different types of items.</w:t>
+      </w:r>
+    </w:p>
+    <w:p>
+      <w:pPr>
+        <w:rPr>
+          <w:rFonts w:ascii="Arial" w:hAnsi="Arial" w:cs="Arial"/>
+        </w:rPr>
+      </w:pPr>
+      <w:r>
+        <w:rPr>
+          <w:rFonts w:ascii="Arial" w:hAnsi="Arial" w:cs="Arial"/>
+        </w:rPr>
+        <w:t>A grocery item is not grouped into categories like Dairy, Organic, raw etc.</w:t>
+      </w:r>
+    </w:p>
+    <w:p>
+      <w:pPr>
+        <w:rPr>
+          <w:rFonts w:ascii="Arial" w:hAnsi="Arial" w:cs="Arial"/>
+        </w:rPr>
+      </w:pPr>
+      <w:r>
+        <w:rPr>
+          <w:rFonts w:ascii="Arial" w:hAnsi="Arial" w:cs="Arial"/>
+        </w:rPr>
+        <w:t>A grocery item is associated with only one product.</w:t>
+      </w:r>
+    </w:p>
+    <w:p>
+      <w:pPr>
+        <w:rPr>
+          <w:rFonts w:ascii="Arial" w:hAnsi="Arial" w:cs="Arial"/>
+        </w:rPr>
+      </w:pPr>
+      <w:r>
+        <w:rPr>
+          <w:rFonts w:ascii="Arial" w:hAnsi="Arial" w:cs="Arial"/>
+        </w:rPr>
+        <w:t>Sale types are not user defined. That is to say, new "types" of sales (a "combo" deal for example; buy one Apple and save on Oranges) will require new development.</w:t>
+      </w:r>
+    </w:p>
+    <w:p>
+      <w:pPr>
+        <w:rPr>
+          <w:rFonts w:ascii="Arial" w:hAnsi="Arial" w:cs="Arial"/>
+        </w:rPr>
+      </w:pPr>
+      <w:r>
+        <w:rPr>
+          <w:rFonts w:ascii="Arial" w:hAnsi="Arial" w:cs="Arial"/>
+        </w:rPr>
+        <w:t>On the functioning of the</w:t>
+      </w:r>
+      <w:r>
+        <w:rPr>
+          <w:rFonts w:ascii="Arial" w:hAnsi="Arial" w:cs="Arial"/>
+        </w:rPr>
+        <w:t xml:space="preserve"> "Additional product discount" </w:t>
+      </w:r>
+      <w:r>
+        <w:rPr>
+          <w:rFonts w:ascii="Arial" w:hAnsi="Arial" w:cs="Arial"/>
+        </w:rPr>
+        <w:t xml:space="preserve">only one subsequent item will receive a discount after the requisite number of items has been added to the checkout. This discount will be </w:t>
+      </w:r>
+      <w:r>
+        <w:rPr>
+          <w:rFonts w:ascii="Arial" w:hAnsi="Arial" w:cs="Arial"/>
+        </w:rPr>
+        <w:t xml:space="preserve">entered as a percentage. </w:t>
+      </w:r>
+      <w:r>
+        <w:rPr>
+          <w:rFonts w:ascii="Arial" w:hAnsi="Arial" w:cs="Arial"/>
+        </w:rPr>
+        <w:t>In the case of "buy one get one free", the discount would be set to 100%.</w:t>
+      </w:r>
+    </w:p>
+    <w:p>
+      <w:pPr>
+        <w:rPr>
+          <w:rFonts w:ascii="Arial" w:hAnsi="Arial" w:cs="Arial"/>
+        </w:rPr>
+      </w:pPr>
+      <w:r>
+        <w:rPr>
+          <w:rFonts w:ascii="Arial" w:hAnsi="Arial" w:cs="Arial"/>
+        </w:rPr>
+        <w:t xml:space="preserve">"Basket" files (containing an unsorted list of item names) are assumed to be comma-separated .txt files. Sample files have been included in </w:t>
+      </w:r>
+      <w:r>
+        <w:rPr>
+          <w:rFonts w:ascii="Arial" w:hAnsi="Arial" w:cs="Arial"/>
+        </w:rPr>
+        <w:t>data folder.</w:t>
+      </w:r>
+    </w:p>
+    <w:p>
+      <w:pPr>
+        <w:rPr>
+          <w:rFonts w:ascii="Arial" w:hAnsi="Arial" w:cs="Arial"/>
+        </w:rPr>
+      </w:pPr>
+      <w:r>
+        <w:rPr>
+          <w:rFonts w:ascii="Arial" w:hAnsi="Arial" w:cs="Arial"/>
+        </w:rPr>
+        <w:t>Receipts will be output as a plain text file, and stored in the repository folder. The resulting receipt.txt file gets overwritten with each checkout.</w:t>
+      </w:r>
     </w:p>
     <w:p>
       <w:pPr>
@@ -253,171 +387,14 @@
           <w:b/>
         </w:rPr>
       </w:pPr>
-      <w:r>
+    </w:p>
+    <w:p>
+      <w:pPr>
         <w:rPr>
           <w:rFonts w:ascii="Arial" w:hAnsi="Arial" w:cs="Arial"/>
           <w:b/>
         </w:rPr>
-        <w:t>Assumptions Made</w:t>
-      </w:r>
-    </w:p>
-    <w:p>
-      <w:pPr>
-        <w:rPr>
-          <w:rFonts w:ascii="Arial" w:hAnsi="Arial" w:cs="Arial"/>
-        </w:rPr>
-      </w:pPr>
-      <w:r>
-        <w:rPr>
-          <w:rFonts w:ascii="Arial" w:hAnsi="Arial" w:cs="Arial"/>
-        </w:rPr>
-        <w:t>A grocery item cannot have more than one promotion assoc</w:t>
-      </w:r>
-      <w:r>
-        <w:rPr>
-          <w:rFonts w:ascii="Arial" w:hAnsi="Arial" w:cs="Arial"/>
-        </w:rPr>
-        <w:t>iated with it at any given time.</w:t>
-      </w:r>
-    </w:p>
-    <w:p>
-      <w:pPr>
-        <w:rPr>
-          <w:rFonts w:ascii="Arial" w:hAnsi="Arial" w:cs="Arial"/>
-        </w:rPr>
-      </w:pPr>
-      <w:r>
-        <w:rPr>
-          <w:rFonts w:ascii="Arial" w:hAnsi="Arial" w:cs="Arial"/>
-        </w:rPr>
-        <w:t>A grocery item is checked out as unit price. System doesn’t support weight, grouping of different types of items.</w:t>
-      </w:r>
-    </w:p>
-    <w:p>
-      <w:pPr>
-        <w:rPr>
-          <w:rFonts w:ascii="Arial" w:hAnsi="Arial" w:cs="Arial"/>
-        </w:rPr>
-      </w:pPr>
-      <w:r>
-        <w:rPr>
-          <w:rFonts w:ascii="Arial" w:hAnsi="Arial" w:cs="Arial"/>
-        </w:rPr>
-        <w:t>A grocery item is not grouped into categories like Dairy, Organic, raw etc.</w:t>
-      </w:r>
-    </w:p>
-    <w:p>
-      <w:pPr>
-        <w:rPr>
-          <w:rFonts w:ascii="Arial" w:hAnsi="Arial" w:cs="Arial"/>
-        </w:rPr>
-      </w:pPr>
-      <w:r>
-        <w:rPr>
-          <w:rFonts w:ascii="Arial" w:hAnsi="Arial" w:cs="Arial"/>
-        </w:rPr>
-        <w:t>Promotions needs to be deleted in order to and new ones to the same product.</w:t>
-      </w:r>
-    </w:p>
-    <w:p>
-      <w:pPr>
-        <w:rPr>
-          <w:rFonts w:ascii="Arial" w:hAnsi="Arial" w:cs="Arial"/>
-        </w:rPr>
-      </w:pPr>
-      <w:r>
-        <w:rPr>
-          <w:rFonts w:ascii="Arial" w:hAnsi="Arial" w:cs="Arial"/>
-        </w:rPr>
-        <w:t>Sale types are not user defined. That is to say, new "types" of sales (a "combo" deal for example; buy one Apple and save on Oranges) will require new development.</w:t>
-      </w:r>
-    </w:p>
-    <w:p>
-      <w:pPr>
-        <w:rPr>
-          <w:rFonts w:ascii="Arial" w:hAnsi="Arial" w:cs="Arial"/>
-        </w:rPr>
-      </w:pPr>
-      <w:r>
-        <w:rPr>
-          <w:rFonts w:ascii="Arial" w:hAnsi="Arial" w:cs="Arial"/>
-        </w:rPr>
-        <w:t xml:space="preserve">On the functioning of the "Additional product discount": only one subsequent item will </w:t>
-      </w:r>
-      <w:r>
-        <w:rPr>
-          <w:rFonts w:ascii="Arial" w:hAnsi="Arial" w:cs="Arial"/>
-        </w:rPr>
-        <w:t>receive</w:t>
-      </w:r>
-      <w:r>
-        <w:rPr>
-          <w:rFonts w:ascii="Arial" w:hAnsi="Arial" w:cs="Arial"/>
-        </w:rPr>
-        <w:t xml:space="preserve"> a discount after the requisite </w:t>
-      </w:r>
-      <w:r>
-        <w:rPr>
-          <w:rFonts w:ascii="Arial" w:hAnsi="Arial" w:cs="Arial"/>
-        </w:rPr>
-        <w:t>number of items has</w:t>
-      </w:r>
-      <w:r>
-        <w:rPr>
-          <w:rFonts w:ascii="Arial" w:hAnsi="Arial" w:cs="Arial"/>
-        </w:rPr>
-        <w:t xml:space="preserve"> been added to the checkout. This discount will be entered as a percentage. In the case of "buy one get one free", the discount would be set to 100%.</w:t>
-      </w:r>
-    </w:p>
-    <w:p>
-      <w:pPr>
-        <w:rPr>
-          <w:rFonts w:ascii="Arial" w:hAnsi="Arial" w:cs="Arial"/>
-        </w:rPr>
-      </w:pPr>
-      <w:r>
-        <w:rPr>
-          <w:rFonts w:ascii="Arial" w:hAnsi="Arial" w:cs="Arial"/>
-        </w:rPr>
-        <w:t xml:space="preserve">"Basket" files (containing an unsorted list of item names) are assumed to be comma-separated .txt files. Sample files have been included in </w:t>
-      </w:r>
-      <w:r>
-        <w:rPr>
-          <w:rFonts w:ascii="Arial" w:hAnsi="Arial" w:cs="Arial"/>
-        </w:rPr>
-        <w:t>data folder.</w:t>
-      </w:r>
-    </w:p>
-    <w:p>
-      <w:pPr>
-        <w:rPr>
-          <w:rFonts w:ascii="Arial" w:hAnsi="Arial" w:cs="Arial"/>
-        </w:rPr>
-      </w:pPr>
-      <w:proofErr w:type="spellStart"/>
-      <w:r>
-        <w:rPr>
-          <w:rFonts w:ascii="Arial" w:hAnsi="Arial" w:cs="Arial"/>
-        </w:rPr>
-        <w:t>Reciepts</w:t>
-      </w:r>
-      <w:proofErr w:type="spellEnd"/>
-      <w:r>
-        <w:rPr>
-          <w:rFonts w:ascii="Arial" w:hAnsi="Arial" w:cs="Arial"/>
-        </w:rPr>
-        <w:t xml:space="preserve"> will be output as a plain text file, and stored in the repository folder. The resulting receipt.txt file gets overwritten with each checkout.</w:t>
-      </w:r>
-    </w:p>
-    <w:p>
-      <w:pPr>
-        <w:rPr>
-          <w:rFonts w:ascii="Arial" w:hAnsi="Arial" w:cs="Arial"/>
-          <w:b/>
-        </w:rPr>
-      </w:pPr>
-      <w:bookmarkStart w:id="0" w:name="_GoBack"/>
-      <w:bookmarkEnd w:id="0"/>
+      </w:pPr>
       <w:r>
         <w:rPr>
           <w:rFonts w:ascii="Arial" w:hAnsi="Arial" w:cs="Arial"/>
@@ -437,26 +414,33 @@
         <w:rPr>
           <w:rFonts w:ascii="Arial" w:hAnsi="Arial" w:cs="Arial"/>
         </w:rPr>
-        <w:t>Promotions with no start date and no end date cannot be entered via console. However if someone goes into xml file and changes it to null then if any of start date and end date is null or both are null then promotion is considered as infinite and will not end until user manually goes to the console and end it.</w:t>
-      </w:r>
-    </w:p>
-    <w:p>
-      <w:pPr>
-        <w:rPr>
-          <w:rFonts w:ascii="Arial" w:hAnsi="Arial" w:cs="Arial"/>
-        </w:rPr>
-      </w:pPr>
-      <w:r>
-        <w:rPr>
-          <w:rFonts w:ascii="Arial" w:hAnsi="Arial" w:cs="Arial"/>
-        </w:rPr>
-        <w:t>Receipts</w:t>
-      </w:r>
-      <w:r>
-        <w:rPr>
-          <w:rFonts w:ascii="Arial" w:hAnsi="Arial" w:cs="Arial"/>
-        </w:rPr>
-        <w:t xml:space="preserve"> will be output as a plain text file, and stored in the repository folder. The resulting receipt.txt file gets overwritten with each checkout.</w:t>
+        <w:t xml:space="preserve">Promotions with no start date and no end date cannot be entered via console. </w:t>
+      </w:r>
+    </w:p>
+    <w:p>
+      <w:pPr>
+        <w:rPr>
+          <w:rFonts w:ascii="Arial" w:hAnsi="Arial" w:cs="Arial"/>
+        </w:rPr>
+      </w:pPr>
+      <w:r>
+        <w:rPr>
+          <w:rFonts w:ascii="Arial" w:hAnsi="Arial" w:cs="Arial"/>
+        </w:rPr>
+        <w:t>However if someone goes into xml file and changes it to null then if any of start date and end date is null or both are null then promotion is considered as infinite and will not end until user manually goes to the console and end it.</w:t>
+      </w:r>
+    </w:p>
+    <w:p>
+      <w:pPr>
+        <w:rPr>
+          <w:rFonts w:ascii="Arial" w:hAnsi="Arial" w:cs="Arial"/>
+        </w:rPr>
+      </w:pPr>
+      <w:r>
+        <w:rPr>
+          <w:rFonts w:ascii="Arial" w:hAnsi="Arial" w:cs="Arial"/>
+        </w:rPr>
+        <w:t>Receipts will be output as a plain text file, and stored in the repository folder. The resulting receipt.txt file gets overwritten with each checkout.</w:t>
       </w:r>
     </w:p>
     <w:p>
@@ -529,21 +513,7 @@
         <w:rPr>
           <w:rFonts w:ascii="Arial" w:hAnsi="Arial" w:cs="Arial"/>
         </w:rPr>
-        <w:t xml:space="preserve">All </w:t>
-      </w:r>
-      <w:proofErr w:type="gramStart"/>
-      <w:r>
-        <w:rPr>
-          <w:rFonts w:ascii="Arial" w:hAnsi="Arial" w:cs="Arial"/>
-        </w:rPr>
-        <w:t>configuration</w:t>
-      </w:r>
-      <w:proofErr w:type="gramEnd"/>
-      <w:r>
-        <w:rPr>
-          <w:rFonts w:ascii="Arial" w:hAnsi="Arial" w:cs="Arial"/>
-        </w:rPr>
-        <w:t xml:space="preserve"> must be set properly before login.</w:t>
+        <w:t>All configurations must be set properly before login.</w:t>
       </w:r>
     </w:p>
     <w:p>
@@ -600,19 +570,7 @@
         <w:rPr>
           <w:rFonts w:ascii="Arial" w:hAnsi="Arial" w:cs="Arial"/>
         </w:rPr>
-        <w:t xml:space="preserve"> user can access both settings and checkout</w:t>
-      </w:r>
-      <w:r>
-        <w:rPr>
-          <w:rFonts w:ascii="Arial" w:hAnsi="Arial" w:cs="Arial"/>
-        </w:rPr>
-        <w:t xml:space="preserve"> and generate receipt</w:t>
-      </w:r>
-      <w:r>
-        <w:rPr>
-          <w:rFonts w:ascii="Arial" w:hAnsi="Arial" w:cs="Arial"/>
-        </w:rPr>
-        <w:t xml:space="preserve">. It can add promotion to an item, end promotion at any time.  </w:t>
+        <w:t xml:space="preserve"> user can access both settings and checkout and generate receipt. It can add promotion to an item, end promotion at any time.  </w:t>
       </w:r>
     </w:p>
     <w:p>
@@ -692,13 +650,7 @@
         <w:rPr>
           <w:rFonts w:ascii="Arial" w:hAnsi="Arial" w:cs="Arial"/>
         </w:rPr>
-        <w:t xml:space="preserve"> user can access only settings. </w:t>
-      </w:r>
-      <w:r>
-        <w:rPr>
-          <w:rFonts w:ascii="Arial" w:hAnsi="Arial" w:cs="Arial"/>
-        </w:rPr>
-        <w:t xml:space="preserve">It can add promotion to an item, end promotion at any time.  </w:t>
+        <w:t xml:space="preserve"> user can access only settings. It can add promotion to an item, end promotion at any time.  </w:t>
       </w:r>
     </w:p>
     <w:p>
@@ -712,19 +664,7 @@
         <w:rPr>
           <w:rFonts w:ascii="Arial" w:hAnsi="Arial" w:cs="Arial"/>
         </w:rPr>
-        <w:t xml:space="preserve">Login information: Username: </w:t>
-      </w:r>
-      <w:r>
-        <w:rPr>
-          <w:rFonts w:ascii="Arial" w:hAnsi="Arial" w:cs="Arial"/>
-        </w:rPr>
-        <w:t>marketing1</w:t>
-      </w:r>
-      <w:r>
-        <w:rPr>
-          <w:rFonts w:ascii="Arial" w:hAnsi="Arial" w:cs="Arial"/>
-        </w:rPr>
-        <w:t>, Password: test12</w:t>
+        <w:t>Login information: Username: marketing1, Password: test12</w:t>
       </w:r>
     </w:p>
     <w:p>
@@ -784,19 +724,7 @@
         <w:rPr>
           <w:rFonts w:ascii="Arial" w:hAnsi="Arial" w:cs="Arial"/>
         </w:rPr>
-        <w:t xml:space="preserve">Login information: Username: </w:t>
-      </w:r>
-      <w:r>
-        <w:rPr>
-          <w:rFonts w:ascii="Arial" w:hAnsi="Arial" w:cs="Arial"/>
-        </w:rPr>
-        <w:t>clerk1</w:t>
-      </w:r>
-      <w:r>
-        <w:rPr>
-          <w:rFonts w:ascii="Arial" w:hAnsi="Arial" w:cs="Arial"/>
-        </w:rPr>
-        <w:t>, Password: test12</w:t>
+        <w:t>Login information: Username: clerk1, Password: test12</w:t>
       </w:r>
     </w:p>
     <w:p>
@@ -806,6 +734,10 @@
           <w:rFonts w:ascii="Arial" w:hAnsi="Arial" w:cs="Arial"/>
         </w:rPr>
       </w:pPr>
+    </w:p>
+    <w:p>
+      <w:bookmarkStart w:id="0" w:name="_GoBack"/>
+      <w:bookmarkEnd w:id="0"/>
     </w:p>
     <w:sectPr>
       <w:pgSz w:w="12240" w:h="15840"/>
@@ -1073,6 +1005,7 @@
   <w:style w:type="paragraph" w:default="1" w:styleId="Normal">
     <w:name w:val="Normal"/>
     <w:qFormat/>
+    <w:rsid w:val="00BA16CA"/>
   </w:style>
   <w:style w:type="character" w:default="1" w:styleId="DefaultParagraphFont">
     <w:name w:val="Default Paragraph Font"/>
@@ -1274,6 +1207,7 @@
   <w:style w:type="paragraph" w:default="1" w:styleId="Normal">
     <w:name w:val="Normal"/>
     <w:qFormat/>
+    <w:rsid w:val="00BA16CA"/>
   </w:style>
   <w:style w:type="character" w:default="1" w:styleId="DefaultParagraphFont">
     <w:name w:val="Default Paragraph Font"/>

</xml_diff>